<commit_message>
Updated the simulation report
</commit_message>
<xml_diff>
--- a/Reports/FLIR Boson 640 Simulation.docx
+++ b/Reports/FLIR Boson 640 Simulation.docx
@@ -398,6 +398,9 @@
         </w:rPr>
       </w:pPr>
       <w:r>
+        <w:rPr>
+          <w:noProof/>
+        </w:rPr>
         <w:drawing>
           <wp:anchor distT="0" distB="0" distL="114300" distR="114300" simplePos="0" relativeHeight="251658240" behindDoc="1" locked="0" layoutInCell="1" allowOverlap="1" wp14:anchorId="061AB284" wp14:editId="37A93F2E">
             <wp:simplePos x="0" y="0"/>
@@ -483,7 +486,15 @@
     </w:p>
     <w:p>
       <w:r>
-        <w:t xml:space="preserve">The simulation was initiated in </w:t>
+        <w:t xml:space="preserve">The simulation </w:t>
+      </w:r>
+      <w:proofErr w:type="gramStart"/>
+      <w:r>
+        <w:t>was initiated</w:t>
+      </w:r>
+      <w:proofErr w:type="gramEnd"/>
+      <w:r>
+        <w:t xml:space="preserve"> in </w:t>
       </w:r>
       <w:r>
         <w:rPr>
@@ -493,7 +504,15 @@
         <w:t>Zemax OpticStudio (Sequential Mode)</w:t>
       </w:r>
       <w:r>
-        <w:t>. To prepare the system for thermal infrared design (8–14 µm range), all relevant unit settings were configured.</w:t>
+        <w:t xml:space="preserve">. To prepare the system for thermal infrared design (8–14 µm range), all relevant unit settings </w:t>
+      </w:r>
+      <w:proofErr w:type="gramStart"/>
+      <w:r>
+        <w:t>were configured</w:t>
+      </w:r>
+      <w:proofErr w:type="gramEnd"/>
+      <w:r>
+        <w:t>.</w:t>
       </w:r>
     </w:p>
     <w:p>
@@ -544,7 +563,23 @@
           <w:b/>
           <w:bCs/>
         </w:rPr>
-        <w:t>“Units”</w:t>
+        <w:t>“</w:t>
+      </w:r>
+      <w:proofErr w:type="gramStart"/>
+      <w:r>
+        <w:rPr>
+          <w:b/>
+          <w:bCs/>
+        </w:rPr>
+        <w:t>Units</w:t>
+      </w:r>
+      <w:proofErr w:type="gramEnd"/>
+      <w:r>
+        <w:rPr>
+          <w:b/>
+          <w:bCs/>
+        </w:rPr>
+        <w:t>”</w:t>
       </w:r>
     </w:p>
     <w:p>
@@ -709,7 +744,23 @@
     </w:p>
     <w:p>
       <w:r>
-        <w:t>These settings ensure that the system is ready to handle radiometric simulation of the FLIR Boson 640 camera, supporting physical quantities like power (Watts), irradiance (W/cm²), and spatial resolution (cycles/mm). All distances and dimensions are interpreted in millimeters for consistency with lens and sensor data.</w:t>
+        <w:t xml:space="preserve">These settings ensure that the system is ready to </w:t>
+      </w:r>
+      <w:proofErr w:type="gramStart"/>
+      <w:r>
+        <w:t>handle</w:t>
+      </w:r>
+      <w:proofErr w:type="gramEnd"/>
+      <w:r>
+        <w:t xml:space="preserve"> radiometric simulation of the FLIR Boson 640 camera, supporting physical quantities like power (Watts), irradiance (W/cm²), and spatial resolution (cycles/mm). All distances and dimensions </w:t>
+      </w:r>
+      <w:proofErr w:type="gramStart"/>
+      <w:r>
+        <w:t>are interpreted</w:t>
+      </w:r>
+      <w:proofErr w:type="gramEnd"/>
+      <w:r>
+        <w:t xml:space="preserve"> in millimeters for consistency with lens and sensor data.</w:t>
       </w:r>
     </w:p>
     <w:p/>
@@ -725,6 +776,9 @@
         </w:rPr>
       </w:pPr>
       <w:r>
+        <w:rPr>
+          <w:noProof/>
+        </w:rPr>
         <w:drawing>
           <wp:anchor distT="0" distB="0" distL="114300" distR="114300" simplePos="0" relativeHeight="251659264" behindDoc="1" locked="0" layoutInCell="1" allowOverlap="1" wp14:anchorId="3F93BC95" wp14:editId="5378279D">
             <wp:simplePos x="0" y="0"/>
@@ -816,7 +870,15 @@
     </w:p>
     <w:p>
       <w:r>
-        <w:t>To control the incoming light cone into the optical system, the aperture settings were defined based on the FLIR Boson 640 camera specifications.</w:t>
+        <w:t xml:space="preserve">To control the incoming light cone into the optical system, the aperture settings </w:t>
+      </w:r>
+      <w:proofErr w:type="gramStart"/>
+      <w:r>
+        <w:t>were defined</w:t>
+      </w:r>
+      <w:proofErr w:type="gramEnd"/>
+      <w:r>
+        <w:t xml:space="preserve"> based on the FLIR Boson 640 camera specifications.</w:t>
       </w:r>
     </w:p>
     <w:p>
@@ -948,6 +1010,7 @@
         <w:rPr>
           <w:b/>
           <w:bCs/>
+          <w:noProof/>
           <w:sz w:val="32"/>
           <w:szCs w:val="32"/>
         </w:rPr>
@@ -1049,6 +1112,7 @@
         <w:rPr>
           <w:b/>
           <w:bCs/>
+          <w:noProof/>
           <w:sz w:val="32"/>
           <w:szCs w:val="32"/>
         </w:rPr>
@@ -1153,7 +1217,15 @@
     </w:p>
     <w:p>
       <w:r>
-        <w:t>The spectral range of the FLIR Boson 640 spans 8–14 µm, corresponding to the long-wave infrared (LWIR) region. Zemax requires a set of discrete wavelengths for simulation. The following three wavelengths were chosen:</w:t>
+        <w:t xml:space="preserve">The spectral range of the FLIR Boson 640 spans 8–14 µm, corresponding to the long-wave infrared (LWIR) region. Zemax requires a set of discrete wavelengths for simulation. The following three wavelengths </w:t>
+      </w:r>
+      <w:proofErr w:type="gramStart"/>
+      <w:r>
+        <w:t>were chosen</w:t>
+      </w:r>
+      <w:proofErr w:type="gramEnd"/>
+      <w:r>
+        <w:t>:</w:t>
       </w:r>
     </w:p>
     <w:p>
@@ -1174,8 +1246,13 @@
           <w:numId w:val="9"/>
         </w:numPr>
       </w:pPr>
-      <w:r>
-        <w:t>10 µm (set as the primary wavelength)</w:t>
+      <w:proofErr w:type="gramStart"/>
+      <w:r>
+        <w:t>10</w:t>
+      </w:r>
+      <w:proofErr w:type="gramEnd"/>
+      <w:r>
+        <w:t xml:space="preserve"> µm (set as the primary wavelength)</w:t>
       </w:r>
     </w:p>
     <w:p>
@@ -1225,8 +1302,21 @@
         </w:numPr>
       </w:pPr>
       <w:r>
-        <w:t>Add 3 wavelengths: 8, 10, 14</w:t>
-      </w:r>
+        <w:t xml:space="preserve">Add </w:t>
+      </w:r>
+      <w:proofErr w:type="gramStart"/>
+      <w:r>
+        <w:t>3</w:t>
+      </w:r>
+      <w:proofErr w:type="gramEnd"/>
+      <w:r>
+        <w:t xml:space="preserve"> wavelengths: 8, 10, </w:t>
+      </w:r>
+      <w:proofErr w:type="gramStart"/>
+      <w:r>
+        <w:t>14</w:t>
+      </w:r>
+      <w:proofErr w:type="gramEnd"/>
     </w:p>
     <w:p>
       <w:pPr>
@@ -1236,8 +1326,21 @@
         </w:numPr>
       </w:pPr>
       <w:r>
-        <w:t>Set 10 µm as Primary</w:t>
-      </w:r>
+        <w:t xml:space="preserve">Set </w:t>
+      </w:r>
+      <w:proofErr w:type="gramStart"/>
+      <w:r>
+        <w:t>10</w:t>
+      </w:r>
+      <w:proofErr w:type="gramEnd"/>
+      <w:r>
+        <w:t xml:space="preserve"> µm as </w:t>
+      </w:r>
+      <w:proofErr w:type="gramStart"/>
+      <w:r>
+        <w:t>Primary</w:t>
+      </w:r>
+      <w:proofErr w:type="gramEnd"/>
     </w:p>
     <w:p>
       <w:pPr>
@@ -1278,6 +1381,7 @@
         <w:rPr>
           <w:b/>
           <w:bCs/>
+          <w:noProof/>
           <w:sz w:val="32"/>
           <w:szCs w:val="32"/>
         </w:rPr>
@@ -1349,6 +1453,7 @@
         <w:rPr>
           <w:b/>
           <w:bCs/>
+          <w:noProof/>
           <w:sz w:val="32"/>
           <w:szCs w:val="32"/>
         </w:rPr>
@@ -1474,7 +1579,15 @@
         <w:t>6° horizontal field of view</w:t>
       </w:r>
       <w:r>
-        <w:t>. To simulate image quality across the field, multiple field angles were defined:</w:t>
+        <w:t xml:space="preserve">. To simulate image quality across the field, multiple field angles </w:t>
+      </w:r>
+      <w:proofErr w:type="gramStart"/>
+      <w:r>
+        <w:t>were defined</w:t>
+      </w:r>
+      <w:proofErr w:type="gramEnd"/>
+      <w:r>
+        <w:t>:</w:t>
       </w:r>
     </w:p>
     <w:p>
@@ -1627,8 +1740,13 @@
         </w:numPr>
       </w:pPr>
       <w:r>
-        <w:t>Enter field angles: 0.00, 1.50, and 3.00 degrees</w:t>
-      </w:r>
+        <w:t xml:space="preserve">Enter field angles: 0.00, 1.50, and 3.00 </w:t>
+      </w:r>
+      <w:proofErr w:type="gramStart"/>
+      <w:r>
+        <w:t>degrees</w:t>
+      </w:r>
+      <w:proofErr w:type="gramEnd"/>
     </w:p>
     <w:p>
       <w:pPr>
@@ -1676,6 +1794,7 @@
       </w:pPr>
       <w:r>
         <w:rPr>
+          <w:noProof/>
           <w:sz w:val="32"/>
           <w:szCs w:val="32"/>
         </w:rPr>
@@ -1790,7 +1909,15 @@
     </w:p>
     <w:p>
       <w:r>
-        <w:t>The image surface was configured to match the physical dimensions of the FLIR Boson 640 thermal infrared detector.</w:t>
+        <w:t xml:space="preserve">The image surface </w:t>
+      </w:r>
+      <w:proofErr w:type="gramStart"/>
+      <w:r>
+        <w:t>was configured</w:t>
+      </w:r>
+      <w:proofErr w:type="gramEnd"/>
+      <w:r>
+        <w:t xml:space="preserve"> to match the physical dimensions of the FLIR Boson 640 thermal infrared detector.</w:t>
       </w:r>
     </w:p>
     <w:p>
@@ -1842,7 +1969,15 @@
         <w:t>Pixel Pitch</w:t>
       </w:r>
       <w:r>
-        <w:t>: 12 µm</w:t>
+        <w:t xml:space="preserve">: </w:t>
+      </w:r>
+      <w:proofErr w:type="gramStart"/>
+      <w:r>
+        <w:t>12</w:t>
+      </w:r>
+      <w:proofErr w:type="gramEnd"/>
+      <w:r>
+        <w:t xml:space="preserve"> µm</w:t>
       </w:r>
     </w:p>
     <w:p>
@@ -1909,7 +2044,15 @@
         <w:t>Aperture Type</w:t>
       </w:r>
       <w:r>
-        <w:t xml:space="preserve"> was changed to </w:t>
+        <w:t xml:space="preserve"> </w:t>
+      </w:r>
+      <w:proofErr w:type="gramStart"/>
+      <w:r>
+        <w:t>was changed</w:t>
+      </w:r>
+      <w:proofErr w:type="gramEnd"/>
+      <w:r>
+        <w:t xml:space="preserve"> to </w:t>
       </w:r>
       <w:r>
         <w:rPr>
@@ -2020,6 +2163,7 @@
       </w:pPr>
       <w:r>
         <w:rPr>
+          <w:noProof/>
           <w:sz w:val="32"/>
           <w:szCs w:val="32"/>
         </w:rPr>
@@ -2127,12 +2271,44 @@
     </w:p>
     <w:p>
       <w:r>
-        <w:t>To simulate the FLIR Boson 640 thermal infrared camera realistically, a physical lens element was added to the Zemax model using an actual infrared-transmitting material. The selected material is Germanium (IR), which is widely used in long-wave infrared (LWIR) systems due to its excellent transmission in the 8–14 µm range.</w:t>
-      </w:r>
-    </w:p>
-    <w:p>
-      <w:r>
-        <w:t>A plano-convex germanium lens was designed based on the FLIR Boson’s nominal focal length of 72.8 mm. The front curvature was calculated using the Lensmaker’s formula for a thin lens, assuming a refractive index of n ≈ 4.0 at 10 µm. The result yielded a front surface radius of curvature of +218.4 mm, with a flat back surface.</w:t>
+        <w:t xml:space="preserve">To simulate the FLIR Boson 640 thermal infrared camera realistically, a physical lens element </w:t>
+      </w:r>
+      <w:proofErr w:type="gramStart"/>
+      <w:r>
+        <w:t>was added</w:t>
+      </w:r>
+      <w:proofErr w:type="gramEnd"/>
+      <w:r>
+        <w:t xml:space="preserve"> to the Zemax model using an actual infrared-transmitting material. The selected material is Germanium (IR), which </w:t>
+      </w:r>
+      <w:proofErr w:type="gramStart"/>
+      <w:r>
+        <w:t>is widely used</w:t>
+      </w:r>
+      <w:proofErr w:type="gramEnd"/>
+      <w:r>
+        <w:t xml:space="preserve"> in long-wave infrared (LWIR) systems due to its excellent transmission in the 8–14 µm range.</w:t>
+      </w:r>
+    </w:p>
+    <w:p>
+      <w:r>
+        <w:t xml:space="preserve">A plano-convex germanium lens </w:t>
+      </w:r>
+      <w:proofErr w:type="gramStart"/>
+      <w:r>
+        <w:t>was designed</w:t>
+      </w:r>
+      <w:proofErr w:type="gramEnd"/>
+      <w:r>
+        <w:t xml:space="preserve"> based on the FLIR Boson’s nominal focal length of 72.8 mm. The front curvature </w:t>
+      </w:r>
+      <w:proofErr w:type="gramStart"/>
+      <w:r>
+        <w:t>was calculated</w:t>
+      </w:r>
+      <w:proofErr w:type="gramEnd"/>
+      <w:r>
+        <w:t xml:space="preserve"> using the Lensmaker’s formula for a thin lens, assuming a refractive index of n ≈ 4.0 at 10 µm. The result yielded a front surface radius of curvature of +218.4 mm, with a flat back surface.</w:t>
       </w:r>
     </w:p>
     <w:p>
@@ -2181,8 +2357,21 @@
         </w:numPr>
       </w:pPr>
       <w:r>
-        <w:t>Lens Thickness: 5 mm</w:t>
-      </w:r>
+        <w:t xml:space="preserve">Lens Thickness: </w:t>
+      </w:r>
+      <w:proofErr w:type="gramStart"/>
+      <w:r>
+        <w:t>5</w:t>
+      </w:r>
+      <w:proofErr w:type="gramEnd"/>
+      <w:r>
+        <w:t xml:space="preserve"> </w:t>
+      </w:r>
+      <w:proofErr w:type="gramStart"/>
+      <w:r>
+        <w:t>mm</w:t>
+      </w:r>
+      <w:proofErr w:type="gramEnd"/>
     </w:p>
     <w:p>
       <w:pPr>
@@ -2208,7 +2397,15 @@
         </w:numPr>
       </w:pPr>
       <w:r>
-        <w:t>Two lens surfaces were inserted between the stop and the image surface.</w:t>
+        <w:t xml:space="preserve">Two lens surfaces </w:t>
+      </w:r>
+      <w:proofErr w:type="gramStart"/>
+      <w:r>
+        <w:t>were inserted</w:t>
+      </w:r>
+      <w:proofErr w:type="gramEnd"/>
+      <w:r>
+        <w:t xml:space="preserve"> between the stop and the image surface.</w:t>
       </w:r>
     </w:p>
     <w:p>
@@ -2241,7 +2438,15 @@
         </w:numPr>
       </w:pPr>
       <w:r>
-        <w:t>Both surfaces were assigned a semi-diameter of 35 mm, consistent with the system's entrance pupil.</w:t>
+        <w:t xml:space="preserve">Both surfaces </w:t>
+      </w:r>
+      <w:proofErr w:type="gramStart"/>
+      <w:r>
+        <w:t>were assigned</w:t>
+      </w:r>
+      <w:proofErr w:type="gramEnd"/>
+      <w:r>
+        <w:t xml:space="preserve"> a semi-diameter of 35 mm, consistent with the system's entrance pupil.</w:t>
       </w:r>
     </w:p>
     <w:p>
@@ -2251,7 +2456,23 @@
     </w:p>
     <w:p>
       <w:r>
-        <w:t>After inserting the lens, Zemax automatically resized the image surface semi-diameter to over 500 mm to include all ray intersections. This value was physically unrealistic for the FLIR Boson sensor. The image surface semi-diameter was manually corrected to 4.0 mm, and the rectangular aperture dimensions were enforced as:</w:t>
+        <w:t xml:space="preserve">After inserting the lens, Zemax automatically resized the image surface semi-diameter to over 500 mm to include all ray intersections. This value was physically unrealistic for the FLIR Boson sensor. The image surface semi-diameter </w:t>
+      </w:r>
+      <w:proofErr w:type="gramStart"/>
+      <w:r>
+        <w:t>was manually corrected</w:t>
+      </w:r>
+      <w:proofErr w:type="gramEnd"/>
+      <w:r>
+        <w:t xml:space="preserve"> to 4.0 mm, and the rectangular aperture dimensions </w:t>
+      </w:r>
+      <w:proofErr w:type="gramStart"/>
+      <w:r>
+        <w:t>were enforced</w:t>
+      </w:r>
+      <w:proofErr w:type="gramEnd"/>
+      <w:r>
+        <w:t xml:space="preserve"> as:</w:t>
       </w:r>
     </w:p>
     <w:p>
@@ -2279,7 +2500,15 @@
     </w:p>
     <w:p>
       <w:r>
-        <w:t>This correction ensured that rays were evaluated only on the actual active area of the detector, providing more accurate simulations of spot size and irradiance distribution.</w:t>
+        <w:t xml:space="preserve">This correction ensured that rays </w:t>
+      </w:r>
+      <w:proofErr w:type="gramStart"/>
+      <w:r>
+        <w:t>were evaluated</w:t>
+      </w:r>
+      <w:proofErr w:type="gramEnd"/>
+      <w:r>
+        <w:t xml:space="preserve"> only on the actual active area of the detector, providing more accurate simulations of spot size and irradiance distribution.</w:t>
       </w:r>
     </w:p>
     <w:p>
@@ -2415,6 +2644,7 @@
       </w:r>
       <w:r>
         <w:rPr>
+          <w:noProof/>
           <w:sz w:val="32"/>
           <w:szCs w:val="32"/>
         </w:rPr>
@@ -2588,7 +2818,15 @@
     </w:p>
     <w:p>
       <w:r>
-        <w:t>To visually inspect the geometry and ray behavior of the FLIR Boson 640 camera model, a 3D layout view of the system was generated in Zemax OpticStudio. This layout illustrates how collimated rays from different field angles (0°, 1.5°, 3°) interact with the optical elements and converge at the sensor plane.</w:t>
+        <w:t xml:space="preserve">To visually inspect the geometry and ray behavior of the FLIR Boson 640 camera model, a 3D layout view of the system </w:t>
+      </w:r>
+      <w:proofErr w:type="gramStart"/>
+      <w:r>
+        <w:t>was generated</w:t>
+      </w:r>
+      <w:proofErr w:type="gramEnd"/>
+      <w:r>
+        <w:t xml:space="preserve"> in Zemax OpticStudio. This layout illustrates how collimated rays from different field angles (0°, 1.5°, 3°) interact with the optical elements and converge at the sensor plane.</w:t>
       </w:r>
     </w:p>
     <w:p>
@@ -2603,7 +2841,15 @@
         <w:t>germanium lens</w:t>
       </w:r>
       <w:r>
-        <w:t xml:space="preserve">. The convergence point of the rays indicates the location of the image plane, which is positioned based on the expected </w:t>
+        <w:t xml:space="preserve">. The convergence point of the rays indicates the location of the image plane, which </w:t>
+      </w:r>
+      <w:proofErr w:type="gramStart"/>
+      <w:r>
+        <w:t>is positioned</w:t>
+      </w:r>
+      <w:proofErr w:type="gramEnd"/>
+      <w:r>
+        <w:t xml:space="preserve"> based on the expected </w:t>
       </w:r>
       <w:r>
         <w:rPr>
@@ -2634,8 +2880,13 @@
         <w:t>plano-convex lens geometry</w:t>
       </w:r>
       <w:r>
-        <w:t>, with the curved surface facing incoming rays</w:t>
-      </w:r>
+        <w:t xml:space="preserve">, with the curved surface facing incoming </w:t>
+      </w:r>
+      <w:proofErr w:type="gramStart"/>
+      <w:r>
+        <w:t>rays</w:t>
+      </w:r>
+      <w:proofErr w:type="gramEnd"/>
     </w:p>
     <w:p>
       <w:pPr>
@@ -2664,8 +2915,13 @@
       </w:pPr>
       <w:r>
         <w:lastRenderedPageBreak/>
-        <w:t>A sensor placed near the theoretical focus, where the rays intersect</w:t>
-      </w:r>
+        <w:t xml:space="preserve">A sensor placed near the theoretical focus, where the rays </w:t>
+      </w:r>
+      <w:proofErr w:type="gramStart"/>
+      <w:r>
+        <w:t>intersect</w:t>
+      </w:r>
+      <w:proofErr w:type="gramEnd"/>
     </w:p>
     <w:p>
       <w:r>
@@ -2762,7 +3018,31 @@
                               </w:rPr>
                             </w:pPr>
                             <w:r>
-                              <w:t>Spot diagrams at 0°, 1.5°, and 3° for 8 µm, 10 µm, and 14 µm wavelengths. The current optical configuration produces large spot sizes, indicating that the image plane is out of focus.</w:t>
+                              <w:t xml:space="preserve">Spot diagrams at 0°, 1.5°, and 3° for </w:t>
+                            </w:r>
+                            <w:proofErr w:type="gramStart"/>
+                            <w:r>
+                              <w:t>8</w:t>
+                            </w:r>
+                            <w:proofErr w:type="gramEnd"/>
+                            <w:r>
+                              <w:t xml:space="preserve"> µm, </w:t>
+                            </w:r>
+                            <w:proofErr w:type="gramStart"/>
+                            <w:r>
+                              <w:t>10</w:t>
+                            </w:r>
+                            <w:proofErr w:type="gramEnd"/>
+                            <w:r>
+                              <w:t xml:space="preserve"> µm, and </w:t>
+                            </w:r>
+                            <w:proofErr w:type="gramStart"/>
+                            <w:r>
+                              <w:t>14</w:t>
+                            </w:r>
+                            <w:proofErr w:type="gramEnd"/>
+                            <w:r>
+                              <w:t xml:space="preserve"> µm wavelengths. The current optical configuration produces large spot sizes, indicating that the image plane is out of focus.</w:t>
                             </w:r>
                           </w:p>
                         </w:txbxContent>
@@ -2793,7 +3073,31 @@
                         </w:rPr>
                       </w:pPr>
                       <w:r>
-                        <w:t>Spot diagrams at 0°, 1.5°, and 3° for 8 µm, 10 µm, and 14 µm wavelengths. The current optical configuration produces large spot sizes, indicating that the image plane is out of focus.</w:t>
+                        <w:t xml:space="preserve">Spot diagrams at 0°, 1.5°, and 3° for </w:t>
+                      </w:r>
+                      <w:proofErr w:type="gramStart"/>
+                      <w:r>
+                        <w:t>8</w:t>
+                      </w:r>
+                      <w:proofErr w:type="gramEnd"/>
+                      <w:r>
+                        <w:t xml:space="preserve"> µm, </w:t>
+                      </w:r>
+                      <w:proofErr w:type="gramStart"/>
+                      <w:r>
+                        <w:t>10</w:t>
+                      </w:r>
+                      <w:proofErr w:type="gramEnd"/>
+                      <w:r>
+                        <w:t xml:space="preserve"> µm, and </w:t>
+                      </w:r>
+                      <w:proofErr w:type="gramStart"/>
+                      <w:r>
+                        <w:t>14</w:t>
+                      </w:r>
+                      <w:proofErr w:type="gramEnd"/>
+                      <w:r>
+                        <w:t xml:space="preserve"> µm wavelengths. The current optical configuration produces large spot sizes, indicating that the image plane is out of focus.</w:t>
                       </w:r>
                     </w:p>
                   </w:txbxContent>
@@ -2978,13 +3282,34 @@
     </w:p>
     <w:p>
       <w:r>
-        <w:t>Spot diagrams were analyzed at 0°, 1.5°, and 3° field angles for three wavelengths (8 µm, 10 µm, and 14 µm). Each plot shows the distribution of rays on the image plane relative to the ideal focus.</w:t>
-      </w:r>
-    </w:p>
-    <w:p>
-      <w:pPr>
-        <w:ind w:firstLine="720"/>
-      </w:pPr>
+        <w:t xml:space="preserve">Spot diagrams </w:t>
+      </w:r>
+      <w:proofErr w:type="gramStart"/>
+      <w:r>
+        <w:t>were analyzed</w:t>
+      </w:r>
+      <w:proofErr w:type="gramEnd"/>
+      <w:r>
+        <w:t xml:space="preserve"> at 0°, 1.5°, and 3° field angles for three wavelengths (8 µm, </w:t>
+      </w:r>
+      <w:proofErr w:type="gramStart"/>
+      <w:r>
+        <w:t>10</w:t>
+      </w:r>
+      <w:proofErr w:type="gramEnd"/>
+      <w:r>
+        <w:t xml:space="preserve"> µm, and </w:t>
+      </w:r>
+      <w:proofErr w:type="gramStart"/>
+      <w:r>
+        <w:t>14</w:t>
+      </w:r>
+      <w:proofErr w:type="gramEnd"/>
+      <w:r>
+        <w:t xml:space="preserve"> µm). Each plot shows the distribution of rays on the image plane relative to the ideal focus.</w:t>
+      </w:r>
+    </w:p>
+    <w:p>
       <w:r>
         <w:t xml:space="preserve">The results show that the system is currently </w:t>
       </w:r>
@@ -3003,10 +3328,20 @@
           <w:b/>
           <w:bCs/>
         </w:rPr>
-        <w:t>RMS spot radii ranging from ~1970 µm to 2228 µm</w:t>
-      </w:r>
-      <w:r>
-        <w:t xml:space="preserve">, compared to the detector pixel size of </w:t>
+        <w:t>RMS spot radii</w:t>
+      </w:r>
+      <w:r>
+        <w:t xml:space="preserve"> ranging from </w:t>
+      </w:r>
+      <w:r>
+        <w:rPr>
+          <w:b/>
+          <w:bCs/>
+        </w:rPr>
+        <w:t>~1970 µm to 2228 µm</w:t>
+      </w:r>
+      <w:r>
+        <w:t xml:space="preserve">, which is vastly larger than the FLIR Boson 640 detector pixel size of </w:t>
       </w:r>
       <w:r>
         <w:rPr>
@@ -3016,26 +3351,111 @@
         <w:t>12 µm</w:t>
       </w:r>
       <w:r>
-        <w:t xml:space="preserve">. This confirms that the </w:t>
-      </w:r>
-      <w:r>
-        <w:rPr>
-          <w:b/>
-          <w:bCs/>
-        </w:rPr>
-        <w:t>sensor is not located at the correct back focal distance</w:t>
-      </w:r>
-      <w:r>
-        <w:t xml:space="preserve">. A </w:t>
+        <w:t xml:space="preserve">. This indicates that </w:t>
+      </w:r>
+      <w:r>
+        <w:rPr>
+          <w:b/>
+          <w:bCs/>
+        </w:rPr>
+        <w:t xml:space="preserve">the image surface </w:t>
+      </w:r>
+      <w:proofErr w:type="gramStart"/>
+      <w:r>
+        <w:rPr>
+          <w:b/>
+          <w:bCs/>
+        </w:rPr>
+        <w:t>is not correctly positioned</w:t>
+      </w:r>
+      <w:proofErr w:type="gramEnd"/>
+      <w:r>
+        <w:t xml:space="preserve"> at </w:t>
       </w:r>
       <w:r>
         <w:lastRenderedPageBreak/>
-        <w:t>refocusing operation will be performed in the next step to bring the image plane into alignment with the actual focal point of the system.</w:t>
-      </w:r>
-    </w:p>
-    <w:p>
-      <w:pPr>
-        <w:ind w:firstLine="720"/>
+        <w:t xml:space="preserve">the back focal plane. A </w:t>
+      </w:r>
+      <w:r>
+        <w:rPr>
+          <w:b/>
+          <w:bCs/>
+        </w:rPr>
+        <w:t>refocusing operation</w:t>
+      </w:r>
+      <w:r>
+        <w:t xml:space="preserve"> will </w:t>
+      </w:r>
+      <w:proofErr w:type="gramStart"/>
+      <w:r>
+        <w:t>be performed</w:t>
+      </w:r>
+      <w:proofErr w:type="gramEnd"/>
+      <w:r>
+        <w:t xml:space="preserve"> in the next step to align the image surface with the optical system’s true focal point.</w:t>
+      </w:r>
+    </w:p>
+    <w:p>
+      <w:r>
+        <w:rPr>
+          <w:b/>
+          <w:bCs/>
+        </w:rPr>
+        <w:t>To access this plot in Zemax:</w:t>
+      </w:r>
+      <w:r>
+        <w:br/>
+        <w:t xml:space="preserve">Go to the </w:t>
+      </w:r>
+      <w:r>
+        <w:rPr>
+          <w:b/>
+          <w:bCs/>
+        </w:rPr>
+        <w:t>“Rays &amp; Spots”</w:t>
+      </w:r>
+      <w:r>
+        <w:t xml:space="preserve"> menu in the top toolbar → Click on </w:t>
+      </w:r>
+      <w:r>
+        <w:rPr>
+          <w:b/>
+          <w:bCs/>
+        </w:rPr>
+        <w:t>“Standard Spot Diagram”</w:t>
+      </w:r>
+      <w:r>
+        <w:t xml:space="preserve"> under the </w:t>
+      </w:r>
+      <w:r>
+        <w:rPr>
+          <w:b/>
+          <w:bCs/>
+        </w:rPr>
+        <w:t>Rays &amp; Spots</w:t>
+      </w:r>
+      <w:r>
+        <w:t xml:space="preserve"> section.</w:t>
+      </w:r>
+    </w:p>
+    <w:p>
+      <w:pPr>
+        <w:rPr>
+          <w:sz w:val="32"/>
+          <w:szCs w:val="32"/>
+        </w:rPr>
+      </w:pPr>
+    </w:p>
+    <w:p>
+      <w:pPr>
+        <w:rPr>
+          <w:sz w:val="32"/>
+          <w:szCs w:val="32"/>
+        </w:rPr>
+      </w:pPr>
+    </w:p>
+    <w:p>
+      <w:pPr>
         <w:rPr>
           <w:sz w:val="32"/>
           <w:szCs w:val="32"/>

</xml_diff>